<commit_message>
*added the more-finalized version of the Concept doc. FOR THE LOVE OF GOD PEOPLE LOOK IT OVER! *changed the TDD around some to better fit what Vaganov said, because I have no idea how to make a TDD.
</commit_message>
<xml_diff>
--- a/Senior Project Files/SeniorProjectTDD.docx
+++ b/Senior Project Files/SeniorProjectTDD.docx
@@ -810,6 +810,328 @@
         </w:rPr>
         <w:t>Main equipment will be Visual Studio 2008 C++. A Map Editor tool will be created during development to assist in creating the maps.</w:t>
       </w:r>
+      <w:r>
+        <w:rPr>
+          <w:rFonts w:ascii="Arial" w:hAnsi="Arial" w:cs="Arial"/>
+          <w:sz w:val="24"/>
+          <w:szCs w:val="24"/>
+        </w:rPr>
+        <w:t xml:space="preserve"> Map system will use characters for each individual Tile. </w:t>
+      </w:r>
+      <w:r>
+        <w:rPr>
+          <w:rFonts w:ascii="Arial" w:hAnsi="Arial" w:cs="Arial"/>
+          <w:sz w:val="24"/>
+          <w:szCs w:val="24"/>
+        </w:rPr>
+        <w:t>A map file looks like this:</w:t>
+      </w:r>
+    </w:p>
+    <w:p>
+      <w:pPr>
+        <w:spacing w:line="240" w:lineRule="auto"/>
+        <w:contextualSpacing/>
+        <w:outlineLvl w:val="0"/>
+        <w:rPr>
+          <w:rFonts w:ascii="Bodoni MT" w:hAnsi="Bodoni MT" w:cs="Arial"/>
+          <w:sz w:val="20"/>
+          <w:szCs w:val="20"/>
+        </w:rPr>
+      </w:pPr>
+      <w:r>
+        <w:rPr>
+          <w:rFonts w:ascii="Bodoni MT" w:hAnsi="Bodoni MT" w:cs="Arial"/>
+          <w:sz w:val="20"/>
+          <w:szCs w:val="20"/>
+        </w:rPr>
+        <w:t>HBBBBBBBBBBBBBBBBBBBBBBBBBD</w:t>
+      </w:r>
+    </w:p>
+    <w:p>
+      <w:pPr>
+        <w:spacing w:line="240" w:lineRule="auto"/>
+        <w:contextualSpacing/>
+        <w:outlineLvl w:val="0"/>
+        <w:rPr>
+          <w:rFonts w:ascii="Bodoni MT" w:hAnsi="Bodoni MT" w:cs="Arial"/>
+          <w:sz w:val="20"/>
+          <w:szCs w:val="20"/>
+        </w:rPr>
+      </w:pPr>
+      <w:r>
+        <w:rPr>
+          <w:rFonts w:ascii="Bodoni MT" w:hAnsi="Bodoni MT" w:cs="Arial"/>
+          <w:sz w:val="20"/>
+          <w:szCs w:val="20"/>
+        </w:rPr>
+        <w:t>MGGGGGGGGGGGGGGGGGGGGGGGGGV</w:t>
+      </w:r>
+    </w:p>
+    <w:p>
+      <w:pPr>
+        <w:spacing w:line="240" w:lineRule="auto"/>
+        <w:contextualSpacing/>
+        <w:outlineLvl w:val="0"/>
+        <w:rPr>
+          <w:rFonts w:ascii="Bodoni MT" w:hAnsi="Bodoni MT" w:cs="Arial"/>
+          <w:sz w:val="20"/>
+          <w:szCs w:val="20"/>
+        </w:rPr>
+      </w:pPr>
+      <w:r>
+        <w:rPr>
+          <w:rFonts w:ascii="Bodoni MT" w:hAnsi="Bodoni MT" w:cs="Arial"/>
+          <w:sz w:val="20"/>
+          <w:szCs w:val="20"/>
+        </w:rPr>
+        <w:t>MGGGGPGGGGGGGGGGGGGGGGGGGGV</w:t>
+      </w:r>
+    </w:p>
+    <w:p>
+      <w:pPr>
+        <w:spacing w:line="240" w:lineRule="auto"/>
+        <w:contextualSpacing/>
+        <w:outlineLvl w:val="0"/>
+        <w:rPr>
+          <w:rFonts w:ascii="Bodoni MT" w:hAnsi="Bodoni MT" w:cs="Arial"/>
+          <w:sz w:val="20"/>
+          <w:szCs w:val="20"/>
+        </w:rPr>
+      </w:pPr>
+      <w:proofErr w:type="spellStart"/>
+      <w:r>
+        <w:rPr>
+          <w:rFonts w:ascii="Bodoni MT" w:hAnsi="Bodoni MT" w:cs="Arial"/>
+          <w:sz w:val="20"/>
+          <w:szCs w:val="20"/>
+        </w:rPr>
+        <w:t>MGdGGGGGGGGGGGGGGGGGGGGGGGV</w:t>
+      </w:r>
+      <w:proofErr w:type="spellEnd"/>
+    </w:p>
+    <w:p>
+      <w:pPr>
+        <w:spacing w:line="240" w:lineRule="auto"/>
+        <w:contextualSpacing/>
+        <w:outlineLvl w:val="0"/>
+        <w:rPr>
+          <w:rFonts w:ascii="Bodoni MT" w:hAnsi="Bodoni MT" w:cs="Arial"/>
+          <w:sz w:val="20"/>
+          <w:szCs w:val="20"/>
+        </w:rPr>
+      </w:pPr>
+      <w:r>
+        <w:rPr>
+          <w:rFonts w:ascii="Bodoni MT" w:hAnsi="Bodoni MT" w:cs="Arial"/>
+          <w:sz w:val="20"/>
+          <w:szCs w:val="20"/>
+        </w:rPr>
+        <w:t>MGGGGGGGGGGGGGGGGGGGGGGGGGV</w:t>
+      </w:r>
+    </w:p>
+    <w:p>
+      <w:pPr>
+        <w:spacing w:line="240" w:lineRule="auto"/>
+        <w:contextualSpacing/>
+        <w:outlineLvl w:val="0"/>
+        <w:rPr>
+          <w:rFonts w:ascii="Bodoni MT" w:hAnsi="Bodoni MT" w:cs="Arial"/>
+          <w:sz w:val="20"/>
+          <w:szCs w:val="20"/>
+        </w:rPr>
+      </w:pPr>
+      <w:r>
+        <w:rPr>
+          <w:rFonts w:ascii="Bodoni MT" w:hAnsi="Bodoni MT" w:cs="Arial"/>
+          <w:sz w:val="20"/>
+          <w:szCs w:val="20"/>
+        </w:rPr>
+        <w:t>MGGGGGGGGGGGGGGGGGGGGGGGGGV</w:t>
+      </w:r>
+    </w:p>
+    <w:p>
+      <w:pPr>
+        <w:spacing w:line="240" w:lineRule="auto"/>
+        <w:contextualSpacing/>
+        <w:outlineLvl w:val="0"/>
+        <w:rPr>
+          <w:rFonts w:ascii="Bodoni MT" w:hAnsi="Bodoni MT" w:cs="Arial"/>
+          <w:sz w:val="20"/>
+          <w:szCs w:val="20"/>
+        </w:rPr>
+      </w:pPr>
+      <w:r>
+        <w:rPr>
+          <w:rFonts w:ascii="Bodoni MT" w:hAnsi="Bodoni MT" w:cs="Arial"/>
+          <w:sz w:val="20"/>
+          <w:szCs w:val="20"/>
+        </w:rPr>
+        <w:t>MGGGGGGGGGGGGGGGGGGGGGGGGGV</w:t>
+      </w:r>
+    </w:p>
+    <w:p>
+      <w:pPr>
+        <w:spacing w:line="240" w:lineRule="auto"/>
+        <w:contextualSpacing/>
+        <w:outlineLvl w:val="0"/>
+        <w:rPr>
+          <w:rFonts w:ascii="Bodoni MT" w:hAnsi="Bodoni MT" w:cs="Arial"/>
+          <w:sz w:val="20"/>
+          <w:szCs w:val="20"/>
+        </w:rPr>
+      </w:pPr>
+      <w:r>
+        <w:rPr>
+          <w:rFonts w:ascii="Bodoni MT" w:hAnsi="Bodoni MT" w:cs="Arial"/>
+          <w:sz w:val="20"/>
+          <w:szCs w:val="20"/>
+        </w:rPr>
+        <w:t>MGGGGGGGGGGGGGGGGGGGGGGGGGV</w:t>
+      </w:r>
+    </w:p>
+    <w:p>
+      <w:pPr>
+        <w:spacing w:line="240" w:lineRule="auto"/>
+        <w:contextualSpacing/>
+        <w:outlineLvl w:val="0"/>
+        <w:rPr>
+          <w:rFonts w:ascii="Bodoni MT" w:hAnsi="Bodoni MT" w:cs="Arial"/>
+          <w:sz w:val="20"/>
+          <w:szCs w:val="20"/>
+        </w:rPr>
+      </w:pPr>
+      <w:r>
+        <w:rPr>
+          <w:rFonts w:ascii="Bodoni MT" w:hAnsi="Bodoni MT" w:cs="Arial"/>
+          <w:sz w:val="20"/>
+          <w:szCs w:val="20"/>
+        </w:rPr>
+        <w:t>MGGGGGGGGGGGGGGGGGGGGGGGGGV</w:t>
+      </w:r>
+    </w:p>
+    <w:p>
+      <w:pPr>
+        <w:spacing w:line="240" w:lineRule="auto"/>
+        <w:contextualSpacing/>
+        <w:outlineLvl w:val="0"/>
+        <w:rPr>
+          <w:rFonts w:ascii="Bodoni MT" w:hAnsi="Bodoni MT" w:cs="Arial"/>
+          <w:sz w:val="20"/>
+          <w:szCs w:val="20"/>
+        </w:rPr>
+      </w:pPr>
+      <w:r>
+        <w:rPr>
+          <w:rFonts w:ascii="Bodoni MT" w:hAnsi="Bodoni MT" w:cs="Arial"/>
+          <w:sz w:val="20"/>
+          <w:szCs w:val="20"/>
+        </w:rPr>
+        <w:t>MGGGGGGGGGGGGGGGGGGGGGGGGGV</w:t>
+      </w:r>
+    </w:p>
+    <w:p>
+      <w:pPr>
+        <w:spacing w:line="240" w:lineRule="auto"/>
+        <w:contextualSpacing/>
+        <w:outlineLvl w:val="0"/>
+        <w:rPr>
+          <w:rFonts w:ascii="Bodoni MT" w:hAnsi="Bodoni MT" w:cs="Arial"/>
+          <w:sz w:val="20"/>
+          <w:szCs w:val="20"/>
+        </w:rPr>
+      </w:pPr>
+      <w:r>
+        <w:rPr>
+          <w:rFonts w:ascii="Bodoni MT" w:hAnsi="Bodoni MT" w:cs="Arial"/>
+          <w:sz w:val="20"/>
+          <w:szCs w:val="20"/>
+        </w:rPr>
+        <w:t>MGGGGGGGGGGGGGGGGGGGGGGGGGV</w:t>
+      </w:r>
+    </w:p>
+    <w:p>
+      <w:pPr>
+        <w:spacing w:line="240" w:lineRule="auto"/>
+        <w:contextualSpacing/>
+        <w:outlineLvl w:val="0"/>
+        <w:rPr>
+          <w:rFonts w:ascii="Bodoni MT" w:hAnsi="Bodoni MT" w:cs="Arial"/>
+          <w:sz w:val="20"/>
+          <w:szCs w:val="20"/>
+        </w:rPr>
+      </w:pPr>
+      <w:r>
+        <w:rPr>
+          <w:rFonts w:ascii="Bodoni MT" w:hAnsi="Bodoni MT" w:cs="Arial"/>
+          <w:sz w:val="20"/>
+          <w:szCs w:val="20"/>
+        </w:rPr>
+        <w:t>MGGGGGGGGGGGGGGGGGGGGGGGGGV</w:t>
+      </w:r>
+    </w:p>
+    <w:p>
+      <w:pPr>
+        <w:spacing w:line="240" w:lineRule="auto"/>
+        <w:contextualSpacing/>
+        <w:outlineLvl w:val="0"/>
+        <w:rPr>
+          <w:rFonts w:ascii="Bodoni MT" w:hAnsi="Bodoni MT" w:cs="Arial"/>
+          <w:sz w:val="20"/>
+          <w:szCs w:val="20"/>
+        </w:rPr>
+      </w:pPr>
+      <w:r>
+        <w:rPr>
+          <w:rFonts w:ascii="Bodoni MT" w:hAnsi="Bodoni MT" w:cs="Arial"/>
+          <w:sz w:val="20"/>
+          <w:szCs w:val="20"/>
+        </w:rPr>
+        <w:t>HBBBBBBBBBBBBBBBBBBBBBBBBBD</w:t>
+      </w:r>
+    </w:p>
+    <w:p>
+      <w:pPr>
+        <w:spacing w:line="240" w:lineRule="auto"/>
+        <w:contextualSpacing/>
+        <w:outlineLvl w:val="0"/>
+        <w:rPr>
+          <w:rFonts w:ascii="Bodoni MT" w:hAnsi="Bodoni MT" w:cs="Arial"/>
+          <w:sz w:val="20"/>
+          <w:szCs w:val="20"/>
+        </w:rPr>
+      </w:pPr>
+    </w:p>
+    <w:p>
+      <w:pPr>
+        <w:spacing w:line="240" w:lineRule="auto"/>
+        <w:contextualSpacing/>
+        <w:outlineLvl w:val="0"/>
+        <w:rPr>
+          <w:rFonts w:ascii="Arial" w:hAnsi="Arial" w:cs="Arial"/>
+          <w:sz w:val="24"/>
+          <w:szCs w:val="24"/>
+        </w:rPr>
+      </w:pPr>
+      <w:r>
+        <w:rPr>
+          <w:rFonts w:ascii="Arial" w:hAnsi="Arial" w:cs="Arial"/>
+          <w:sz w:val="24"/>
+          <w:szCs w:val="24"/>
+        </w:rPr>
+        <w:t>Source Control will be using Tortoise SVN + Google Code.</w:t>
+      </w:r>
+    </w:p>
+    <w:p>
+      <w:pPr>
+        <w:spacing w:line="240" w:lineRule="auto"/>
+        <w:contextualSpacing/>
+        <w:outlineLvl w:val="0"/>
+        <w:rPr>
+          <w:rFonts w:ascii="Arial" w:hAnsi="Arial" w:cs="Arial"/>
+          <w:sz w:val="24"/>
+          <w:szCs w:val="24"/>
+        </w:rPr>
+      </w:pPr>
     </w:p>
     <w:p>
       <w:pPr>
@@ -972,6 +1294,54 @@
     </w:p>
     <w:p>
       <w:pPr>
+        <w:spacing w:line="240" w:lineRule="auto"/>
+        <w:contextualSpacing/>
+        <w:rPr>
+          <w:rFonts w:ascii="Arial" w:hAnsi="Arial" w:cs="Arial"/>
+          <w:sz w:val="24"/>
+          <w:szCs w:val="24"/>
+        </w:rPr>
+      </w:pPr>
+    </w:p>
+    <w:p>
+      <w:pPr>
+        <w:spacing w:line="240" w:lineRule="auto"/>
+        <w:contextualSpacing/>
+        <w:rPr>
+          <w:rFonts w:ascii="Arial" w:hAnsi="Arial" w:cs="Arial"/>
+          <w:sz w:val="24"/>
+          <w:szCs w:val="24"/>
+        </w:rPr>
+      </w:pPr>
+      <w:r>
+        <w:rPr>
+          <w:rFonts w:ascii="Arial" w:hAnsi="Arial" w:cs="Arial"/>
+          <w:sz w:val="24"/>
+          <w:szCs w:val="24"/>
+        </w:rPr>
+        <w:t>Main build process will be done on Windows XP SP 3, and Windows 7, all using Visual Studio 2008.</w:t>
+      </w:r>
+    </w:p>
+    <w:p>
+      <w:pPr>
+        <w:rPr>
+          <w:rFonts w:ascii="Arial" w:hAnsi="Arial" w:cs="Arial"/>
+          <w:sz w:val="24"/>
+          <w:szCs w:val="24"/>
+        </w:rPr>
+      </w:pPr>
+    </w:p>
+    <w:p>
+      <w:pPr>
+        <w:rPr>
+          <w:rFonts w:ascii="Arial" w:hAnsi="Arial" w:cs="Arial"/>
+          <w:sz w:val="24"/>
+          <w:szCs w:val="24"/>
+        </w:rPr>
+      </w:pPr>
+    </w:p>
+    <w:p>
+      <w:pPr>
         <w:rPr>
           <w:rFonts w:ascii="Arial" w:hAnsi="Arial" w:cs="Arial"/>
           <w:sz w:val="24"/>
@@ -1022,6 +1392,112 @@
     </w:p>
     <w:p>
       <w:pPr>
+        <w:rPr>
+          <w:rFonts w:ascii="Arial" w:hAnsi="Arial" w:cs="Arial"/>
+          <w:sz w:val="24"/>
+          <w:szCs w:val="24"/>
+        </w:rPr>
+      </w:pPr>
+      <w:r>
+        <w:rPr>
+          <w:rFonts w:ascii="Arial" w:hAnsi="Arial" w:cs="Arial"/>
+          <w:sz w:val="24"/>
+          <w:szCs w:val="24"/>
+        </w:rPr>
+        <w:t>All member variables of a class will use m</w:t>
+      </w:r>
+      <w:proofErr w:type="gramStart"/>
+      <w:r>
+        <w:rPr>
+          <w:rFonts w:ascii="Arial" w:hAnsi="Arial" w:cs="Arial"/>
+          <w:sz w:val="24"/>
+          <w:szCs w:val="24"/>
+        </w:rPr>
+        <w:t>_(</w:t>
+      </w:r>
+      <w:proofErr w:type="gramEnd"/>
+      <w:r>
+        <w:rPr>
+          <w:rFonts w:ascii="Arial" w:hAnsi="Arial" w:cs="Arial"/>
+          <w:sz w:val="24"/>
+          <w:szCs w:val="24"/>
+        </w:rPr>
+        <w:t>variable name). Each header file should always start with a comment, explaining the reason for the file, what it does, who made it, and who edited it last. After the comments, start with #</w:t>
+      </w:r>
+      <w:proofErr w:type="spellStart"/>
+      <w:r>
+        <w:rPr>
+          <w:rFonts w:ascii="Arial" w:hAnsi="Arial" w:cs="Arial"/>
+          <w:sz w:val="24"/>
+          <w:szCs w:val="24"/>
+        </w:rPr>
+        <w:t>pragma</w:t>
+      </w:r>
+      <w:proofErr w:type="spellEnd"/>
+      <w:r>
+        <w:rPr>
+          <w:rFonts w:ascii="Arial" w:hAnsi="Arial" w:cs="Arial"/>
+          <w:sz w:val="24"/>
+          <w:szCs w:val="24"/>
+        </w:rPr>
+        <w:t xml:space="preserve"> once, then begin all of the #includes.</w:t>
+      </w:r>
+    </w:p>
+    <w:p>
+      <w:pPr>
+        <w:rPr>
+          <w:rFonts w:ascii="Arial" w:hAnsi="Arial" w:cs="Arial"/>
+          <w:sz w:val="24"/>
+          <w:szCs w:val="24"/>
+        </w:rPr>
+      </w:pPr>
+      <w:r>
+        <w:rPr>
+          <w:rFonts w:ascii="Arial" w:hAnsi="Arial" w:cs="Arial"/>
+          <w:sz w:val="24"/>
+          <w:szCs w:val="24"/>
+        </w:rPr>
+        <w:t xml:space="preserve">If a function is reasonably short </w:t>
+      </w:r>
+      <w:proofErr w:type="gramStart"/>
+      <w:r>
+        <w:rPr>
+          <w:rFonts w:ascii="Arial" w:hAnsi="Arial" w:cs="Arial"/>
+          <w:sz w:val="24"/>
+          <w:szCs w:val="24"/>
+        </w:rPr>
+        <w:t>( &lt;</w:t>
+      </w:r>
+      <w:proofErr w:type="gramEnd"/>
+      <w:r>
+        <w:rPr>
+          <w:rFonts w:ascii="Arial" w:hAnsi="Arial" w:cs="Arial"/>
+          <w:sz w:val="24"/>
+          <w:szCs w:val="24"/>
+        </w:rPr>
+        <w:t xml:space="preserve"> 3 lines), put it in the .h file. Otherwise, make a .</w:t>
+      </w:r>
+      <w:proofErr w:type="spellStart"/>
+      <w:r>
+        <w:rPr>
+          <w:rFonts w:ascii="Arial" w:hAnsi="Arial" w:cs="Arial"/>
+          <w:sz w:val="24"/>
+          <w:szCs w:val="24"/>
+        </w:rPr>
+        <w:t>cpp</w:t>
+      </w:r>
+      <w:proofErr w:type="spellEnd"/>
+      <w:r>
+        <w:rPr>
+          <w:rFonts w:ascii="Arial" w:hAnsi="Arial" w:cs="Arial"/>
+          <w:sz w:val="24"/>
+          <w:szCs w:val="24"/>
+        </w:rPr>
+        <w:t xml:space="preserve"> and put it there.</w:t>
+      </w:r>
+    </w:p>
+    <w:p>
+      <w:pPr>
         <w:outlineLvl w:val="0"/>
         <w:rPr>
           <w:rFonts w:ascii="Arial" w:hAnsi="Arial" w:cs="Arial"/>
@@ -1060,6 +1536,14 @@
         </w:rPr>
         <w:t>The development plan of Time Warrior can be found in the Microsoft Project file “WBS Cut List with Integrations.mpp”. This is also the file that will be used to keep track of where the project is in accordance to the plan.</w:t>
       </w:r>
+      <w:r>
+        <w:rPr>
+          <w:rFonts w:ascii="Arial" w:hAnsi="Arial" w:cs="Arial"/>
+          <w:sz w:val="24"/>
+          <w:szCs w:val="24"/>
+        </w:rPr>
+        <w:t xml:space="preserve"> Another file “WBS Who.xlsx” is keeping track of who is doing what, and is another version of the WBS.</w:t>
+      </w:r>
     </w:p>
     <w:p>
       <w:pPr>
@@ -1103,8 +1587,8 @@
           <w:rFonts w:ascii="Arial" w:hAnsi="Arial" w:cs="Arial"/>
           <w:b/>
           <w:bCs/>
-          <w:sz w:val="24"/>
-          <w:szCs w:val="24"/>
+          <w:sz w:val="28"/>
+          <w:szCs w:val="28"/>
         </w:rPr>
       </w:pPr>
       <w:bookmarkStart w:id="7" w:name="Art"/>
@@ -1114,10 +1598,50 @@
           <w:rFonts w:ascii="Arial" w:hAnsi="Arial" w:cs="Arial"/>
           <w:b/>
           <w:bCs/>
+          <w:sz w:val="28"/>
+          <w:szCs w:val="28"/>
+        </w:rPr>
+        <w:t>Art</w:t>
+      </w:r>
+    </w:p>
+    <w:p>
+      <w:pPr>
+        <w:spacing w:before="100" w:beforeAutospacing="1" w:after="100" w:afterAutospacing="1"/>
+        <w:rPr>
+          <w:rFonts w:ascii="Arial" w:hAnsi="Arial" w:cs="Arial"/>
+          <w:bCs/>
           <w:sz w:val="24"/>
           <w:szCs w:val="24"/>
         </w:rPr>
-        <w:t>Art</w:t>
+      </w:pPr>
+      <w:r>
+        <w:rPr>
+          <w:rFonts w:ascii="Arial" w:hAnsi="Arial" w:cs="Arial"/>
+          <w:bCs/>
+          <w:sz w:val="24"/>
+          <w:szCs w:val="24"/>
+        </w:rPr>
+        <w:t xml:space="preserve">The art will be done using bmp files, and using either Photoshop or Paint. Tile sets will only have one tile (32x32) per line, but have multiple lines. Exceptions are for animating tiles. All moving sprites will have four directions, </w:t>
+      </w:r>
+      <w:proofErr w:type="gramStart"/>
+      <w:r>
+        <w:rPr>
+          <w:rFonts w:ascii="Arial" w:hAnsi="Arial" w:cs="Arial"/>
+          <w:bCs/>
+          <w:sz w:val="24"/>
+          <w:szCs w:val="24"/>
+        </w:rPr>
+        <w:t>Up</w:t>
+      </w:r>
+      <w:proofErr w:type="gramEnd"/>
+      <w:r>
+        <w:rPr>
+          <w:rFonts w:ascii="Arial" w:hAnsi="Arial" w:cs="Arial"/>
+          <w:bCs/>
+          <w:sz w:val="24"/>
+          <w:szCs w:val="24"/>
+        </w:rPr>
+        <w:t xml:space="preserve"> being on line 0, Right on line 1, Down on line 2, Left on line 3.</w:t>
       </w:r>
     </w:p>
     <w:tbl>
@@ -2755,8 +3279,8 @@
           <w:rFonts w:ascii="Arial" w:hAnsi="Arial" w:cs="Arial"/>
           <w:b/>
           <w:bCs/>
-          <w:sz w:val="24"/>
-          <w:szCs w:val="24"/>
+          <w:sz w:val="28"/>
+          <w:szCs w:val="28"/>
         </w:rPr>
       </w:pPr>
       <w:bookmarkStart w:id="8" w:name="Software"/>
@@ -2767,12 +3291,52 @@
           <w:rFonts w:ascii="Arial" w:hAnsi="Arial" w:cs="Arial"/>
           <w:b/>
           <w:bCs/>
-          <w:sz w:val="24"/>
-          <w:szCs w:val="24"/>
+          <w:sz w:val="28"/>
+          <w:szCs w:val="28"/>
         </w:rPr>
         <w:t>Audio</w:t>
       </w:r>
       <w:bookmarkEnd w:id="9"/>
+    </w:p>
+    <w:p>
+      <w:pPr>
+        <w:spacing w:before="100" w:beforeAutospacing="1" w:after="100" w:afterAutospacing="1"/>
+        <w:rPr>
+          <w:rFonts w:ascii="Arial" w:hAnsi="Arial" w:cs="Arial"/>
+          <w:bCs/>
+          <w:sz w:val="24"/>
+          <w:szCs w:val="24"/>
+        </w:rPr>
+      </w:pPr>
+      <w:r>
+        <w:rPr>
+          <w:rFonts w:ascii="Arial" w:hAnsi="Arial" w:cs="Arial"/>
+          <w:bCs/>
+          <w:sz w:val="24"/>
+          <w:szCs w:val="24"/>
+        </w:rPr>
+        <w:t xml:space="preserve">All audio files will be in the .wav format. The file name’s will be </w:t>
+      </w:r>
+      <w:proofErr w:type="gramStart"/>
+      <w:r>
+        <w:rPr>
+          <w:rFonts w:ascii="Arial" w:hAnsi="Arial" w:cs="Arial"/>
+          <w:bCs/>
+          <w:sz w:val="24"/>
+          <w:szCs w:val="24"/>
+        </w:rPr>
+        <w:t>Track(</w:t>
+      </w:r>
+      <w:proofErr w:type="gramEnd"/>
+      <w:r>
+        <w:rPr>
+          <w:rFonts w:ascii="Arial" w:hAnsi="Arial" w:cs="Arial"/>
+          <w:bCs/>
+          <w:sz w:val="24"/>
+          <w:szCs w:val="24"/>
+        </w:rPr>
+        <w:t xml:space="preserve">number). This is to easily switch between one track and the next. </w:t>
+      </w:r>
     </w:p>
     <w:tbl>
       <w:tblPr>
@@ -3775,20 +4339,62 @@
           <w:rFonts w:ascii="Arial" w:hAnsi="Arial" w:cs="Arial"/>
           <w:b/>
           <w:bCs/>
-          <w:sz w:val="24"/>
-          <w:szCs w:val="24"/>
+          <w:sz w:val="28"/>
+          <w:szCs w:val="28"/>
         </w:rPr>
       </w:pPr>
       <w:r>
         <w:rPr>
           <w:rFonts w:ascii="Arial" w:hAnsi="Arial" w:cs="Arial"/>
           <w:b/>
+          <w:bCs/>
+          <w:sz w:val="28"/>
+          <w:szCs w:val="28"/>
+        </w:rPr>
+        <w:t>Software</w:t>
+      </w:r>
+    </w:p>
+    <w:p>
+      <w:pPr>
+        <w:spacing w:before="100" w:beforeAutospacing="1" w:after="100" w:afterAutospacing="1" w:line="240" w:lineRule="auto"/>
+        <w:rPr>
+          <w:rFonts w:ascii="Arial" w:hAnsi="Arial" w:cs="Arial"/>
           <w:bCs/>
           <w:sz w:val="24"/>
           <w:szCs w:val="24"/>
         </w:rPr>
-        <w:t>Software</w:t>
+      </w:pPr>
+      <w:r>
+        <w:rPr>
+          <w:rFonts w:ascii="Arial" w:hAnsi="Arial" w:cs="Arial"/>
+          <w:bCs/>
+          <w:sz w:val="24"/>
+          <w:szCs w:val="24"/>
+        </w:rPr>
+        <w:t>All software should either be free to use, or free if you’re a student. We don’t want to pay.</w:t>
       </w:r>
+    </w:p>
+    <w:p>
+      <w:pPr>
+        <w:spacing w:before="100" w:beforeAutospacing="1" w:after="100" w:afterAutospacing="1" w:line="240" w:lineRule="auto"/>
+        <w:rPr>
+          <w:rFonts w:ascii="Arial" w:hAnsi="Arial" w:cs="Arial"/>
+          <w:bCs/>
+          <w:sz w:val="24"/>
+          <w:szCs w:val="24"/>
+        </w:rPr>
+      </w:pPr>
+    </w:p>
+    <w:p>
+      <w:pPr>
+        <w:spacing w:before="100" w:beforeAutospacing="1" w:after="100" w:afterAutospacing="1" w:line="240" w:lineRule="auto"/>
+        <w:rPr>
+          <w:rFonts w:ascii="Arial" w:hAnsi="Arial" w:cs="Arial"/>
+          <w:bCs/>
+          <w:sz w:val="24"/>
+          <w:szCs w:val="24"/>
+        </w:rPr>
+      </w:pPr>
     </w:p>
     <w:tbl>
       <w:tblPr>
@@ -3992,11 +4598,18 @@
               <w:outlineLvl w:val="0"/>
               <w:rPr>
                 <w:rFonts w:ascii="Arial" w:hAnsi="Arial" w:cs="Arial"/>
-                <w:b/>
-                <w:sz w:val="24"/>
-                <w:szCs w:val="24"/>
-              </w:rPr>
-            </w:pPr>
+                <w:sz w:val="24"/>
+                <w:szCs w:val="24"/>
+              </w:rPr>
+            </w:pPr>
+            <w:r>
+              <w:rPr>
+                <w:rFonts w:ascii="Arial" w:hAnsi="Arial" w:cs="Arial"/>
+                <w:sz w:val="24"/>
+                <w:szCs w:val="24"/>
+              </w:rPr>
+              <w:t>Microsoft Paint</w:t>
+            </w:r>
           </w:p>
         </w:tc>
         <w:tc>
@@ -4013,6 +4626,14 @@
                 <w:szCs w:val="24"/>
               </w:rPr>
             </w:pPr>
+            <w:r>
+              <w:rPr>
+                <w:rFonts w:ascii="Arial" w:hAnsi="Arial" w:cs="Arial"/>
+                <w:sz w:val="24"/>
+                <w:szCs w:val="24"/>
+              </w:rPr>
+              <w:t>Art Tools</w:t>
+            </w:r>
           </w:p>
         </w:tc>
         <w:tc>
@@ -4025,11 +4646,18 @@
               <w:jc w:val="center"/>
               <w:rPr>
                 <w:rFonts w:ascii="Arial" w:hAnsi="Arial" w:cs="Arial"/>
-                <w:b/>
-                <w:sz w:val="24"/>
-                <w:szCs w:val="24"/>
-              </w:rPr>
-            </w:pPr>
+                <w:sz w:val="24"/>
+                <w:szCs w:val="24"/>
+              </w:rPr>
+            </w:pPr>
+            <w:r>
+              <w:rPr>
+                <w:rFonts w:ascii="Arial" w:hAnsi="Arial" w:cs="Arial"/>
+                <w:sz w:val="24"/>
+                <w:szCs w:val="24"/>
+              </w:rPr>
+              <w:t>Free</w:t>
+            </w:r>
           </w:p>
         </w:tc>
       </w:tr>
@@ -4646,7 +5274,6 @@
         <w:spacing w:before="100" w:beforeAutospacing="1" w:after="100" w:afterAutospacing="1" w:line="240" w:lineRule="auto"/>
         <w:rPr>
           <w:rFonts w:ascii="Arial" w:hAnsi="Arial" w:cs="Arial"/>
-          <w:b/>
           <w:bCs/>
           <w:sz w:val="24"/>
           <w:szCs w:val="24"/>
@@ -4750,7 +5377,7 @@
         <w:sz w:val="24"/>
         <w:szCs w:val="24"/>
       </w:rPr>
-      <w:t>6</w:t>
+      <w:t>5</w:t>
     </w:r>
     <w:r>
       <w:rPr>
@@ -11657,7 +12284,7 @@
 </file>
 
 <file path=customXml/itemProps1.xml><?xml version="1.0" encoding="utf-8"?>
-<ds:datastoreItem xmlns:ds="http://schemas.openxmlformats.org/officeDocument/2006/customXml" ds:itemID="{C583B598-6C2D-4A57-8333-DBCD8A7824FB}">
+<ds:datastoreItem xmlns:ds="http://schemas.openxmlformats.org/officeDocument/2006/customXml" ds:itemID="{229F5E06-409F-4659-B632-B06280E22136}">
   <ds:schemaRefs>
     <ds:schemaRef ds:uri="http://schemas.openxmlformats.org/officeDocument/2006/bibliography"/>
   </ds:schemaRefs>

</xml_diff>